<commit_message>
Long_Mod6_CSD430.zip, Module-6/Long_Mod6.Screenshots.docx,  Module-6/WebContent/displayMovie.jsp, Module-6/WebContent/displayMovie.jsp, and Module-6/WebContent/selectMovie.jsp
</commit_message>
<xml_diff>
--- a/Module-6/Long_Mod6.Screenshots.docx
+++ b/Module-6/Long_Mod6.Screenshots.docx
@@ -23,10 +23,10 @@
           <w:noProof/>
         </w:rPr>
         <w:drawing>
-          <wp:inline distT="0" distB="0" distL="0" distR="0" wp14:anchorId="7CE4BA36" wp14:editId="448B2850">
+          <wp:inline distT="0" distB="0" distL="0" distR="0" wp14:anchorId="34964561" wp14:editId="422C4A97">
             <wp:extent cx="5943600" cy="3343275"/>
             <wp:effectExtent l="0" t="0" r="0" b="9525"/>
-            <wp:docPr id="764724099" name="Picture 1" descr="A screen shot of a computer&#10;&#10;AI-generated content may be incorrect."/>
+            <wp:docPr id="137997554" name="Picture 6" descr="A screenshot of a computer&#10;&#10;AI-generated content may be incorrect."/>
             <wp:cNvGraphicFramePr>
               <a:graphicFrameLocks xmlns:a="http://schemas.openxmlformats.org/drawingml/2006/main" noChangeAspect="1"/>
             </wp:cNvGraphicFramePr>
@@ -34,7 +34,7 @@
               <a:graphicData uri="http://schemas.openxmlformats.org/drawingml/2006/picture">
                 <pic:pic xmlns:pic="http://schemas.openxmlformats.org/drawingml/2006/picture">
                   <pic:nvPicPr>
-                    <pic:cNvPr id="764724099" name="Picture 1" descr="A screen shot of a computer&#10;&#10;AI-generated content may be incorrect."/>
+                    <pic:cNvPr id="137997554" name="Picture 6" descr="A screenshot of a computer&#10;&#10;AI-generated content may be incorrect."/>
                     <pic:cNvPicPr/>
                   </pic:nvPicPr>
                   <pic:blipFill>
@@ -69,10 +69,10 @@
           <w:noProof/>
         </w:rPr>
         <w:drawing>
-          <wp:inline distT="0" distB="0" distL="0" distR="0" wp14:anchorId="06FE2211" wp14:editId="4FE5F8EB">
+          <wp:inline distT="0" distB="0" distL="0" distR="0" wp14:anchorId="1E26FCCD" wp14:editId="302979A4">
             <wp:extent cx="5943600" cy="3343275"/>
             <wp:effectExtent l="0" t="0" r="0" b="9525"/>
-            <wp:docPr id="447036530" name="Picture 2" descr="A screenshot of a computer&#10;&#10;AI-generated content may be incorrect."/>
+            <wp:docPr id="330412794" name="Picture 7" descr="A screenshot of a computer program&#10;&#10;AI-generated content may be incorrect."/>
             <wp:cNvGraphicFramePr>
               <a:graphicFrameLocks xmlns:a="http://schemas.openxmlformats.org/drawingml/2006/main" noChangeAspect="1"/>
             </wp:cNvGraphicFramePr>
@@ -80,7 +80,7 @@
               <a:graphicData uri="http://schemas.openxmlformats.org/drawingml/2006/picture">
                 <pic:pic xmlns:pic="http://schemas.openxmlformats.org/drawingml/2006/picture">
                   <pic:nvPicPr>
-                    <pic:cNvPr id="447036530" name="Picture 2" descr="A screenshot of a computer&#10;&#10;AI-generated content may be incorrect."/>
+                    <pic:cNvPr id="330412794" name="Picture 7" descr="A screenshot of a computer program&#10;&#10;AI-generated content may be incorrect."/>
                     <pic:cNvPicPr/>
                   </pic:nvPicPr>
                   <pic:blipFill>
@@ -116,10 +116,10 @@
         </w:rPr>
         <w:lastRenderedPageBreak/>
         <w:drawing>
-          <wp:inline distT="0" distB="0" distL="0" distR="0" wp14:anchorId="6072DA3B" wp14:editId="7FED5BC1">
+          <wp:inline distT="0" distB="0" distL="0" distR="0" wp14:anchorId="0CC64DCF" wp14:editId="7C1E4427">
             <wp:extent cx="5943600" cy="3343275"/>
             <wp:effectExtent l="0" t="0" r="0" b="9525"/>
-            <wp:docPr id="494455072" name="Picture 3" descr="A screenshot of a computer&#10;&#10;AI-generated content may be incorrect."/>
+            <wp:docPr id="159185661" name="Picture 8" descr="A screenshot of a computer program&#10;&#10;AI-generated content may be incorrect."/>
             <wp:cNvGraphicFramePr>
               <a:graphicFrameLocks xmlns:a="http://schemas.openxmlformats.org/drawingml/2006/main" noChangeAspect="1"/>
             </wp:cNvGraphicFramePr>
@@ -127,7 +127,7 @@
               <a:graphicData uri="http://schemas.openxmlformats.org/drawingml/2006/picture">
                 <pic:pic xmlns:pic="http://schemas.openxmlformats.org/drawingml/2006/picture">
                   <pic:nvPicPr>
-                    <pic:cNvPr id="494455072" name="Picture 3" descr="A screenshot of a computer&#10;&#10;AI-generated content may be incorrect."/>
+                    <pic:cNvPr id="159185661" name="Picture 8" descr="A screenshot of a computer program&#10;&#10;AI-generated content may be incorrect."/>
                     <pic:cNvPicPr/>
                   </pic:nvPicPr>
                   <pic:blipFill>
@@ -162,10 +162,10 @@
           <w:noProof/>
         </w:rPr>
         <w:drawing>
-          <wp:inline distT="0" distB="0" distL="0" distR="0" wp14:anchorId="308866F8" wp14:editId="4F2CACC8">
+          <wp:inline distT="0" distB="0" distL="0" distR="0" wp14:anchorId="4793AE48" wp14:editId="4489F8E5">
             <wp:extent cx="5943600" cy="3343275"/>
             <wp:effectExtent l="0" t="0" r="0" b="9525"/>
-            <wp:docPr id="533835471" name="Picture 4" descr="A screenshot of a computer program&#10;&#10;AI-generated content may be incorrect."/>
+            <wp:docPr id="2008066030" name="Picture 9" descr="A screenshot of a computer program&#10;&#10;AI-generated content may be incorrect."/>
             <wp:cNvGraphicFramePr>
               <a:graphicFrameLocks xmlns:a="http://schemas.openxmlformats.org/drawingml/2006/main" noChangeAspect="1"/>
             </wp:cNvGraphicFramePr>
@@ -173,7 +173,7 @@
               <a:graphicData uri="http://schemas.openxmlformats.org/drawingml/2006/picture">
                 <pic:pic xmlns:pic="http://schemas.openxmlformats.org/drawingml/2006/picture">
                   <pic:nvPicPr>
-                    <pic:cNvPr id="533835471" name="Picture 4" descr="A screenshot of a computer program&#10;&#10;AI-generated content may be incorrect."/>
+                    <pic:cNvPr id="2008066030" name="Picture 9" descr="A screenshot of a computer program&#10;&#10;AI-generated content may be incorrect."/>
                     <pic:cNvPicPr/>
                   </pic:nvPicPr>
                   <pic:blipFill>
@@ -208,10 +208,10 @@
           <w:noProof/>
         </w:rPr>
         <w:drawing>
-          <wp:inline distT="0" distB="0" distL="0" distR="0" wp14:anchorId="30700A2C" wp14:editId="2D3B18A1">
+          <wp:inline distT="0" distB="0" distL="0" distR="0" wp14:anchorId="059929F1" wp14:editId="162C8228">
             <wp:extent cx="5943600" cy="3343275"/>
             <wp:effectExtent l="0" t="0" r="0" b="9525"/>
-            <wp:docPr id="118502039" name="Picture 5" descr="A screenshot of a computer program&#10;&#10;AI-generated content may be incorrect."/>
+            <wp:docPr id="627163389" name="Picture 10" descr="A screenshot of a computer&#10;&#10;AI-generated content may be incorrect."/>
             <wp:cNvGraphicFramePr>
               <a:graphicFrameLocks xmlns:a="http://schemas.openxmlformats.org/drawingml/2006/main" noChangeAspect="1"/>
             </wp:cNvGraphicFramePr>
@@ -219,11 +219,105 @@
               <a:graphicData uri="http://schemas.openxmlformats.org/drawingml/2006/picture">
                 <pic:pic xmlns:pic="http://schemas.openxmlformats.org/drawingml/2006/picture">
                   <pic:nvPicPr>
-                    <pic:cNvPr id="118502039" name="Picture 5" descr="A screenshot of a computer program&#10;&#10;AI-generated content may be incorrect."/>
+                    <pic:cNvPr id="627163389" name="Picture 10" descr="A screenshot of a computer&#10;&#10;AI-generated content may be incorrect."/>
                     <pic:cNvPicPr/>
                   </pic:nvPicPr>
                   <pic:blipFill>
                     <a:blip r:embed="rId8" cstate="print">
+                      <a:extLst>
+                        <a:ext uri="{28A0092B-C50C-407E-A947-70E740481C1C}">
+                          <a14:useLocalDpi xmlns:a14="http://schemas.microsoft.com/office/drawing/2010/main" val="0"/>
+                        </a:ext>
+                      </a:extLst>
+                    </a:blip>
+                    <a:stretch>
+                      <a:fillRect/>
+                    </a:stretch>
+                  </pic:blipFill>
+                  <pic:spPr>
+                    <a:xfrm>
+                      <a:off x="0" y="0"/>
+                      <a:ext cx="5943600" cy="3343275"/>
+                    </a:xfrm>
+                    <a:prstGeom prst="rect">
+                      <a:avLst/>
+                    </a:prstGeom>
+                  </pic:spPr>
+                </pic:pic>
+              </a:graphicData>
+            </a:graphic>
+          </wp:inline>
+        </w:drawing>
+      </w:r>
+      <w:r>
+        <w:rPr>
+          <w:noProof/>
+        </w:rPr>
+        <w:drawing>
+          <wp:inline distT="0" distB="0" distL="0" distR="0" wp14:anchorId="41FCCED2" wp14:editId="20F29AE2">
+            <wp:extent cx="5943600" cy="3343275"/>
+            <wp:effectExtent l="0" t="0" r="0" b="9525"/>
+            <wp:docPr id="685431299" name="Picture 11" descr="A screenshot of a computer program&#10;&#10;AI-generated content may be incorrect."/>
+            <wp:cNvGraphicFramePr>
+              <a:graphicFrameLocks xmlns:a="http://schemas.openxmlformats.org/drawingml/2006/main" noChangeAspect="1"/>
+            </wp:cNvGraphicFramePr>
+            <a:graphic xmlns:a="http://schemas.openxmlformats.org/drawingml/2006/main">
+              <a:graphicData uri="http://schemas.openxmlformats.org/drawingml/2006/picture">
+                <pic:pic xmlns:pic="http://schemas.openxmlformats.org/drawingml/2006/picture">
+                  <pic:nvPicPr>
+                    <pic:cNvPr id="685431299" name="Picture 11" descr="A screenshot of a computer program&#10;&#10;AI-generated content may be incorrect."/>
+                    <pic:cNvPicPr/>
+                  </pic:nvPicPr>
+                  <pic:blipFill>
+                    <a:blip r:embed="rId9" cstate="print">
+                      <a:extLst>
+                        <a:ext uri="{28A0092B-C50C-407E-A947-70E740481C1C}">
+                          <a14:useLocalDpi xmlns:a14="http://schemas.microsoft.com/office/drawing/2010/main" val="0"/>
+                        </a:ext>
+                      </a:extLst>
+                    </a:blip>
+                    <a:stretch>
+                      <a:fillRect/>
+                    </a:stretch>
+                  </pic:blipFill>
+                  <pic:spPr>
+                    <a:xfrm>
+                      <a:off x="0" y="0"/>
+                      <a:ext cx="5943600" cy="3343275"/>
+                    </a:xfrm>
+                    <a:prstGeom prst="rect">
+                      <a:avLst/>
+                    </a:prstGeom>
+                  </pic:spPr>
+                </pic:pic>
+              </a:graphicData>
+            </a:graphic>
+          </wp:inline>
+        </w:drawing>
+      </w:r>
+    </w:p>
+    <w:p>
+      <w:r>
+        <w:rPr>
+          <w:noProof/>
+        </w:rPr>
+        <w:drawing>
+          <wp:inline distT="0" distB="0" distL="0" distR="0" wp14:anchorId="67AF5B41" wp14:editId="41101496">
+            <wp:extent cx="5943600" cy="3343275"/>
+            <wp:effectExtent l="0" t="0" r="0" b="9525"/>
+            <wp:docPr id="2065138208" name="Picture 12" descr="A screenshot of a computer&#10;&#10;AI-generated content may be incorrect."/>
+            <wp:cNvGraphicFramePr>
+              <a:graphicFrameLocks xmlns:a="http://schemas.openxmlformats.org/drawingml/2006/main" noChangeAspect="1"/>
+            </wp:cNvGraphicFramePr>
+            <a:graphic xmlns:a="http://schemas.openxmlformats.org/drawingml/2006/main">
+              <a:graphicData uri="http://schemas.openxmlformats.org/drawingml/2006/picture">
+                <pic:pic xmlns:pic="http://schemas.openxmlformats.org/drawingml/2006/picture">
+                  <pic:nvPicPr>
+                    <pic:cNvPr id="2065138208" name="Picture 12" descr="A screenshot of a computer&#10;&#10;AI-generated content may be incorrect."/>
+                    <pic:cNvPicPr/>
+                  </pic:nvPicPr>
+                  <pic:blipFill>
+                    <a:blip r:embed="rId10" cstate="print">
                       <a:extLst>
                         <a:ext uri="{28A0092B-C50C-407E-A947-70E740481C1C}">
                           <a14:useLocalDpi xmlns:a14="http://schemas.microsoft.com/office/drawing/2010/main" val="0"/>

</xml_diff>